<commit_message>
Added assignment 2 files
</commit_message>
<xml_diff>
--- a/Assignment 1/Report.docx
+++ b/Assignment 1/Report.docx
@@ -4,132 +4,955 @@
   <w:body>
     <w:p>
       <w:pPr>
+        <w:spacing w:before="400" w:after="120" w:line="240" w:lineRule="auto"/>
+        <w:jc w:val="center"/>
+        <w:outlineLvl w:val="0"/>
+        <w:rPr>
+          <w:rFonts w:ascii="Times New Roman" w:eastAsia="Times New Roman" w:hAnsi="Times New Roman" w:cs="Times New Roman"/>
+          <w:b/>
+          <w:bCs/>
+          <w:kern w:val="36"/>
+          <w:sz w:val="48"/>
+          <w:szCs w:val="48"/>
+          <w:lang w:eastAsia="en-SG"/>
+        </w:rPr>
+      </w:pPr>
+      <w:r>
+        <w:rPr>
+          <w:rFonts w:ascii="Times New Roman" w:eastAsia="Times New Roman" w:hAnsi="Times New Roman" w:cs="Times New Roman"/>
+          <w:b/>
+          <w:bCs/>
+          <w:noProof/>
+          <w:color w:val="202122"/>
+          <w:kern w:val="36"/>
+          <w:sz w:val="32"/>
+          <w:szCs w:val="32"/>
+          <w:bdr w:val="none" w:sz="0" w:space="0" w:color="auto" w:frame="1"/>
+          <w:shd w:val="clear" w:color="auto" w:fill="FFFFFF"/>
+          <w:lang w:eastAsia="en-SG"/>
+        </w:rPr>
+        <w:drawing>
+          <wp:inline distT="0" distB="0" distL="0" distR="0" wp14:anchorId="53FB7560" wp14:editId="5A104F44">
+            <wp:extent cx="5730240" cy="3147060"/>
+            <wp:effectExtent l="0" t="0" r="3810" b="0"/>
+            <wp:docPr id="1" name="Picture 1" descr="Text&#10;&#10;Description automatically generated"/>
+            <wp:cNvGraphicFramePr>
+              <a:graphicFrameLocks xmlns:a="http://schemas.openxmlformats.org/drawingml/2006/main" noChangeAspect="1"/>
+            </wp:cNvGraphicFramePr>
+            <a:graphic xmlns:a="http://schemas.openxmlformats.org/drawingml/2006/main">
+              <a:graphicData uri="http://schemas.openxmlformats.org/drawingml/2006/picture">
+                <pic:pic xmlns:pic="http://schemas.openxmlformats.org/drawingml/2006/picture">
+                  <pic:nvPicPr>
+                    <pic:cNvPr id="1" name="Picture 1" descr="Text&#10;&#10;Description automatically generated"/>
+                    <pic:cNvPicPr>
+                      <a:picLocks noChangeAspect="1" noChangeArrowheads="1"/>
+                    </pic:cNvPicPr>
+                  </pic:nvPicPr>
+                  <pic:blipFill rotWithShape="1">
+                    <a:blip r:embed="rId5">
+                      <a:extLst>
+                        <a:ext uri="{28A0092B-C50C-407E-A947-70E740481C1C}">
+                          <a14:useLocalDpi xmlns:a14="http://schemas.microsoft.com/office/drawing/2010/main" val="0"/>
+                        </a:ext>
+                      </a:extLst>
+                    </a:blip>
+                    <a:srcRect t="1432"/>
+                    <a:stretch/>
+                  </pic:blipFill>
+                  <pic:spPr bwMode="auto">
+                    <a:xfrm>
+                      <a:off x="0" y="0"/>
+                      <a:ext cx="5730240" cy="3147060"/>
+                    </a:xfrm>
+                    <a:prstGeom prst="rect">
+                      <a:avLst/>
+                    </a:prstGeom>
+                    <a:noFill/>
+                    <a:ln>
+                      <a:noFill/>
+                    </a:ln>
+                    <a:extLst>
+                      <a:ext uri="{53640926-AAD7-44D8-BBD7-CCE9431645EC}">
+                        <a14:shadowObscured xmlns:a14="http://schemas.microsoft.com/office/drawing/2010/main"/>
+                      </a:ext>
+                    </a:extLst>
+                  </pic:spPr>
+                </pic:pic>
+              </a:graphicData>
+            </a:graphic>
+          </wp:inline>
+        </w:drawing>
+      </w:r>
+    </w:p>
+    <w:p>
+      <w:pPr>
+        <w:spacing w:after="280" w:line="240" w:lineRule="auto"/>
+        <w:jc w:val="center"/>
+        <w:rPr>
+          <w:rFonts w:ascii="Times New Roman" w:eastAsia="Times New Roman" w:hAnsi="Times New Roman" w:cs="Times New Roman"/>
+          <w:b/>
+          <w:bCs/>
+          <w:color w:val="3C4043"/>
+          <w:sz w:val="44"/>
+          <w:szCs w:val="44"/>
+          <w:shd w:val="clear" w:color="auto" w:fill="FFFFFF"/>
+          <w:lang w:eastAsia="en-SG"/>
+        </w:rPr>
+      </w:pPr>
+    </w:p>
+    <w:p>
+      <w:pPr>
+        <w:spacing w:after="280" w:line="240" w:lineRule="auto"/>
+        <w:jc w:val="center"/>
+        <w:rPr>
+          <w:rFonts w:ascii="Times New Roman" w:eastAsia="Times New Roman" w:hAnsi="Times New Roman" w:cs="Times New Roman"/>
+          <w:b/>
+          <w:bCs/>
+          <w:color w:val="3C4043"/>
+          <w:sz w:val="44"/>
+          <w:szCs w:val="44"/>
+          <w:shd w:val="clear" w:color="auto" w:fill="FFFFFF"/>
+          <w:lang w:eastAsia="en-SG"/>
+        </w:rPr>
+      </w:pPr>
+    </w:p>
+    <w:p>
+      <w:pPr>
+        <w:spacing w:after="280" w:line="240" w:lineRule="auto"/>
+        <w:jc w:val="center"/>
+        <w:rPr>
+          <w:rFonts w:ascii="Times New Roman" w:eastAsia="Times New Roman" w:hAnsi="Times New Roman" w:cs="Times New Roman"/>
+          <w:sz w:val="24"/>
+          <w:szCs w:val="24"/>
+          <w:lang w:eastAsia="en-SG"/>
+        </w:rPr>
+      </w:pPr>
+      <w:r>
+        <w:rPr>
+          <w:rFonts w:ascii="Times New Roman" w:eastAsia="Times New Roman" w:hAnsi="Times New Roman" w:cs="Times New Roman"/>
+          <w:b/>
+          <w:bCs/>
+          <w:color w:val="3C4043"/>
+          <w:sz w:val="44"/>
+          <w:szCs w:val="44"/>
+          <w:shd w:val="clear" w:color="auto" w:fill="FFFFFF"/>
+          <w:lang w:eastAsia="en-SG"/>
+        </w:rPr>
+        <w:t>EE6222: MACHINE VISION</w:t>
+      </w:r>
+    </w:p>
+    <w:p>
+      <w:pPr>
+        <w:spacing w:after="200" w:line="240" w:lineRule="auto"/>
+        <w:jc w:val="center"/>
+        <w:rPr>
+          <w:rFonts w:ascii="Times New Roman" w:eastAsia="Times New Roman" w:hAnsi="Times New Roman" w:cs="Times New Roman"/>
+          <w:sz w:val="24"/>
+          <w:szCs w:val="24"/>
+          <w:lang w:eastAsia="en-SG"/>
+        </w:rPr>
+      </w:pPr>
+      <w:r>
+        <w:rPr>
+          <w:rFonts w:ascii="Times New Roman" w:eastAsia="Times New Roman" w:hAnsi="Times New Roman" w:cs="Times New Roman"/>
+          <w:b/>
+          <w:bCs/>
+          <w:color w:val="3C4043"/>
+          <w:sz w:val="44"/>
+          <w:szCs w:val="44"/>
+          <w:shd w:val="clear" w:color="auto" w:fill="FFFFFF"/>
+          <w:lang w:eastAsia="en-SG"/>
+        </w:rPr>
+        <w:t>Project Report (</w:t>
+      </w:r>
+      <w:r>
+        <w:rPr>
+          <w:rFonts w:ascii="Times New Roman" w:eastAsia="Times New Roman" w:hAnsi="Times New Roman" w:cs="Times New Roman"/>
+          <w:b/>
+          <w:bCs/>
+          <w:color w:val="3C4043"/>
+          <w:sz w:val="44"/>
+          <w:szCs w:val="44"/>
+          <w:shd w:val="clear" w:color="auto" w:fill="FFFFFF"/>
+          <w:lang w:eastAsia="en-SG"/>
+        </w:rPr>
+        <w:t>Assignment</w:t>
+      </w:r>
+      <w:r>
+        <w:rPr>
+          <w:rFonts w:ascii="Times New Roman" w:eastAsia="Times New Roman" w:hAnsi="Times New Roman" w:cs="Times New Roman"/>
+          <w:b/>
+          <w:bCs/>
+          <w:color w:val="3C4043"/>
+          <w:sz w:val="44"/>
+          <w:szCs w:val="44"/>
+          <w:shd w:val="clear" w:color="auto" w:fill="FFFFFF"/>
+          <w:lang w:eastAsia="en-SG"/>
+        </w:rPr>
+        <w:t xml:space="preserve"> </w:t>
+      </w:r>
+      <w:r>
+        <w:rPr>
+          <w:rFonts w:ascii="Times New Roman" w:eastAsia="Times New Roman" w:hAnsi="Times New Roman" w:cs="Times New Roman"/>
+          <w:b/>
+          <w:bCs/>
+          <w:color w:val="3C4043"/>
+          <w:sz w:val="44"/>
+          <w:szCs w:val="44"/>
+          <w:shd w:val="clear" w:color="auto" w:fill="FFFFFF"/>
+          <w:lang w:eastAsia="en-SG"/>
+        </w:rPr>
+        <w:t>1</w:t>
+      </w:r>
+      <w:r>
+        <w:rPr>
+          <w:rFonts w:ascii="Times New Roman" w:eastAsia="Times New Roman" w:hAnsi="Times New Roman" w:cs="Times New Roman"/>
+          <w:b/>
+          <w:bCs/>
+          <w:color w:val="3C4043"/>
+          <w:sz w:val="44"/>
+          <w:szCs w:val="44"/>
+          <w:shd w:val="clear" w:color="auto" w:fill="FFFFFF"/>
+          <w:lang w:eastAsia="en-SG"/>
+        </w:rPr>
+        <w:t>)</w:t>
+      </w:r>
+    </w:p>
+    <w:p>
+      <w:pPr>
+        <w:spacing w:after="200" w:line="240" w:lineRule="auto"/>
+        <w:jc w:val="both"/>
+        <w:rPr>
+          <w:rFonts w:ascii="Times New Roman" w:eastAsia="Times New Roman" w:hAnsi="Times New Roman" w:cs="Times New Roman"/>
+          <w:sz w:val="24"/>
+          <w:szCs w:val="24"/>
+          <w:lang w:eastAsia="en-SG"/>
+        </w:rPr>
+      </w:pPr>
+      <w:r>
+        <w:rPr>
+          <w:rFonts w:ascii="Times New Roman" w:eastAsia="Times New Roman" w:hAnsi="Times New Roman" w:cs="Times New Roman"/>
+          <w:color w:val="202122"/>
+          <w:sz w:val="24"/>
+          <w:szCs w:val="24"/>
+          <w:shd w:val="clear" w:color="auto" w:fill="FFFFFF"/>
+          <w:lang w:eastAsia="en-SG"/>
+        </w:rPr>
+        <w:t> </w:t>
+      </w:r>
+    </w:p>
+    <w:p>
+      <w:pPr>
+        <w:spacing w:line="240" w:lineRule="auto"/>
+        <w:jc w:val="center"/>
+        <w:rPr>
+          <w:rFonts w:ascii="Times New Roman" w:eastAsia="Times New Roman" w:hAnsi="Times New Roman" w:cs="Times New Roman"/>
+          <w:b/>
+          <w:bCs/>
+          <w:color w:val="202122"/>
+          <w:sz w:val="36"/>
+          <w:szCs w:val="36"/>
+          <w:shd w:val="clear" w:color="auto" w:fill="FFFFFF"/>
+          <w:lang w:eastAsia="en-SG"/>
+        </w:rPr>
+      </w:pPr>
+    </w:p>
+    <w:p>
+      <w:pPr>
+        <w:spacing w:line="240" w:lineRule="auto"/>
+        <w:jc w:val="center"/>
+        <w:rPr>
+          <w:rFonts w:ascii="Times New Roman" w:eastAsia="Times New Roman" w:hAnsi="Times New Roman" w:cs="Times New Roman"/>
+          <w:b/>
+          <w:bCs/>
+          <w:color w:val="202122"/>
+          <w:sz w:val="36"/>
+          <w:szCs w:val="36"/>
+          <w:shd w:val="clear" w:color="auto" w:fill="FFFFFF"/>
+          <w:lang w:eastAsia="en-SG"/>
+        </w:rPr>
+      </w:pPr>
+    </w:p>
+    <w:p>
+      <w:pPr>
+        <w:spacing w:line="240" w:lineRule="auto"/>
+        <w:jc w:val="center"/>
+        <w:rPr>
+          <w:rFonts w:ascii="Times New Roman" w:eastAsia="Times New Roman" w:hAnsi="Times New Roman" w:cs="Times New Roman"/>
+          <w:sz w:val="24"/>
+          <w:szCs w:val="24"/>
+          <w:lang w:eastAsia="en-SG"/>
+        </w:rPr>
+      </w:pPr>
+      <w:r>
+        <w:rPr>
+          <w:rFonts w:ascii="Times New Roman" w:eastAsia="Times New Roman" w:hAnsi="Times New Roman" w:cs="Times New Roman"/>
+          <w:b/>
+          <w:bCs/>
+          <w:color w:val="202122"/>
+          <w:sz w:val="36"/>
+          <w:szCs w:val="36"/>
+          <w:shd w:val="clear" w:color="auto" w:fill="FFFFFF"/>
+          <w:lang w:eastAsia="en-SG"/>
+        </w:rPr>
+        <w:t>Author:</w:t>
+      </w:r>
+    </w:p>
+    <w:p>
+      <w:pPr>
+        <w:spacing w:before="240" w:after="240" w:line="240" w:lineRule="auto"/>
+        <w:jc w:val="center"/>
+        <w:rPr>
+          <w:rFonts w:ascii="Times New Roman" w:eastAsia="Times New Roman" w:hAnsi="Times New Roman" w:cs="Times New Roman"/>
+          <w:sz w:val="24"/>
+          <w:szCs w:val="24"/>
+          <w:lang w:eastAsia="en-SG"/>
+        </w:rPr>
+      </w:pPr>
+      <w:r>
+        <w:rPr>
+          <w:rFonts w:ascii="Times New Roman" w:eastAsia="Times New Roman" w:hAnsi="Times New Roman" w:cs="Times New Roman"/>
+          <w:color w:val="202122"/>
+          <w:sz w:val="28"/>
+          <w:szCs w:val="28"/>
+          <w:shd w:val="clear" w:color="auto" w:fill="FFFFFF"/>
+          <w:lang w:eastAsia="en-SG"/>
+        </w:rPr>
+        <w:t>Teo Chen Ning (U1820456K)</w:t>
+      </w:r>
+    </w:p>
+    <w:p>
+      <w:pPr>
+        <w:spacing w:after="240" w:line="240" w:lineRule="auto"/>
+        <w:rPr>
+          <w:rFonts w:ascii="Times New Roman" w:eastAsia="Times New Roman" w:hAnsi="Times New Roman" w:cs="Times New Roman"/>
+          <w:sz w:val="24"/>
+          <w:szCs w:val="24"/>
+          <w:lang w:eastAsia="en-SG"/>
+        </w:rPr>
+      </w:pPr>
+    </w:p>
+    <w:p>
+      <w:pPr>
+        <w:spacing w:before="240" w:after="240" w:line="240" w:lineRule="auto"/>
+        <w:jc w:val="center"/>
+        <w:rPr>
+          <w:rFonts w:ascii="Arial" w:eastAsia="Times New Roman" w:hAnsi="Arial" w:cs="Arial"/>
+          <w:b/>
+          <w:bCs/>
+          <w:color w:val="000000"/>
+          <w:lang w:eastAsia="en-SG"/>
+        </w:rPr>
+      </w:pPr>
+    </w:p>
+    <w:p>
+      <w:pPr>
+        <w:spacing w:before="240" w:after="240" w:line="240" w:lineRule="auto"/>
+        <w:jc w:val="center"/>
+        <w:rPr>
+          <w:rFonts w:ascii="Arial" w:eastAsia="Times New Roman" w:hAnsi="Arial" w:cs="Arial"/>
+          <w:b/>
+          <w:bCs/>
+          <w:color w:val="000000"/>
+          <w:lang w:eastAsia="en-SG"/>
+        </w:rPr>
+      </w:pPr>
+    </w:p>
+    <w:p>
+      <w:pPr>
+        <w:spacing w:before="240" w:after="240" w:line="240" w:lineRule="auto"/>
+        <w:jc w:val="center"/>
+        <w:rPr>
+          <w:rFonts w:ascii="Times New Roman" w:eastAsia="Times New Roman" w:hAnsi="Times New Roman" w:cs="Times New Roman"/>
+          <w:sz w:val="24"/>
+          <w:szCs w:val="24"/>
+          <w:lang w:eastAsia="en-SG"/>
+        </w:rPr>
+      </w:pPr>
+      <w:r>
+        <w:rPr>
+          <w:rFonts w:ascii="Arial" w:eastAsia="Times New Roman" w:hAnsi="Arial" w:cs="Arial"/>
+          <w:b/>
+          <w:bCs/>
+          <w:color w:val="000000"/>
+          <w:lang w:eastAsia="en-SG"/>
+        </w:rPr>
+        <w:t>Date of submission:</w:t>
+      </w:r>
+    </w:p>
+    <w:p>
+      <w:pPr>
+        <w:jc w:val="center"/>
+        <w:rPr>
+          <w:rFonts w:ascii="Arial" w:hAnsi="Arial" w:cs="Arial"/>
+          <w:color w:val="000000"/>
+          <w:sz w:val="23"/>
+          <w:szCs w:val="23"/>
+        </w:rPr>
+      </w:pPr>
+      <w:r>
+        <w:rPr>
+          <w:rFonts w:ascii="Arial" w:eastAsia="Times New Roman" w:hAnsi="Arial" w:cs="Arial"/>
+          <w:color w:val="000000"/>
+          <w:lang w:eastAsia="en-SG"/>
+        </w:rPr>
+        <w:t>7</w:t>
+      </w:r>
+      <w:r>
+        <w:rPr>
+          <w:rFonts w:ascii="Arial" w:eastAsia="Times New Roman" w:hAnsi="Arial" w:cs="Arial"/>
+          <w:color w:val="000000"/>
+          <w:lang w:eastAsia="en-SG"/>
+        </w:rPr>
+        <w:t xml:space="preserve"> November 2021</w:t>
+      </w:r>
+      <w:r>
+        <w:rPr>
+          <w:sz w:val="23"/>
+          <w:szCs w:val="23"/>
+        </w:rPr>
+        <w:br w:type="page"/>
+      </w:r>
+    </w:p>
+    <w:p>
+      <w:pPr>
+        <w:pStyle w:val="Heading1"/>
+      </w:pPr>
+      <w:r>
+        <w:lastRenderedPageBreak/>
+        <w:t>Question 1</w:t>
+      </w:r>
+    </w:p>
+    <w:p>
+      <w:pPr>
+        <w:rPr>
+          <w:b/>
+          <w:bCs/>
+        </w:rPr>
+      </w:pPr>
+      <w:r>
+        <w:rPr>
+          <w:b/>
+          <w:bCs/>
+        </w:rPr>
+        <w:t>What is the e</w:t>
+      </w:r>
+      <w:r>
+        <w:rPr>
+          <w:b/>
+          <w:bCs/>
+        </w:rPr>
+        <w:t>ffect of direct links from the input layer to the output layer (</w:t>
+      </w:r>
+      <w:proofErr w:type="gramStart"/>
+      <w:r>
+        <w:rPr>
+          <w:b/>
+          <w:bCs/>
+        </w:rPr>
+        <w:t>i.e.</w:t>
+      </w:r>
+      <w:proofErr w:type="gramEnd"/>
+      <w:r>
+        <w:rPr>
+          <w:b/>
+          <w:bCs/>
+        </w:rPr>
+        <w:t xml:space="preserve"> with and without)</w:t>
+      </w:r>
+      <w:r>
+        <w:rPr>
+          <w:b/>
+          <w:bCs/>
+        </w:rPr>
+        <w:t>?</w:t>
+      </w:r>
+    </w:p>
+    <w:p>
+      <w:r>
+        <w:t>Due to limitations regarding hardware, datasets above 20000 rows will not be chosen. Instead, a sampling of 10 datasets were picked out of the 121 datasets of the UCI repository, which remain constant throughout the remaining report.</w:t>
+      </w:r>
+      <w:r>
+        <w:t xml:space="preserve"> The 10 datasets</w:t>
+      </w:r>
+      <w:r>
+        <w:t>, along with their shapes</w:t>
+      </w:r>
+      <w:r>
+        <w:t xml:space="preserve"> are:</w:t>
+      </w:r>
+    </w:p>
+    <w:tbl>
+      <w:tblPr>
+        <w:tblStyle w:val="TableGrid"/>
+        <w:tblW w:w="0" w:type="auto"/>
+        <w:tblLook w:val="04A0" w:firstRow="1" w:lastRow="0" w:firstColumn="1" w:lastColumn="0" w:noHBand="0" w:noVBand="1"/>
+      </w:tblPr>
+      <w:tblGrid>
+        <w:gridCol w:w="2972"/>
+        <w:gridCol w:w="6877"/>
+      </w:tblGrid>
+      <w:tr>
+        <w:tc>
+          <w:tcPr>
+            <w:tcW w:w="2972" w:type="dxa"/>
+          </w:tcPr>
+          <w:p>
+            <w:pPr>
+              <w:rPr>
+                <w:b/>
+                <w:bCs/>
+              </w:rPr>
+            </w:pPr>
+            <w:r>
+              <w:rPr>
+                <w:b/>
+                <w:bCs/>
+              </w:rPr>
+              <w:t>Dataset name</w:t>
+            </w:r>
+          </w:p>
+        </w:tc>
+        <w:tc>
+          <w:tcPr>
+            <w:tcW w:w="6877" w:type="dxa"/>
+          </w:tcPr>
+          <w:p>
+            <w:pPr>
+              <w:rPr>
+                <w:b/>
+                <w:bCs/>
+              </w:rPr>
+            </w:pPr>
+            <w:r>
+              <w:rPr>
+                <w:b/>
+                <w:bCs/>
+              </w:rPr>
+              <w:t>Shape (including index and label columns)</w:t>
+            </w:r>
+          </w:p>
+        </w:tc>
+      </w:tr>
+      <w:tr>
+        <w:tc>
+          <w:tcPr>
+            <w:tcW w:w="2972" w:type="dxa"/>
+          </w:tcPr>
+          <w:p>
+            <w:r>
+              <w:t>abalone</w:t>
+            </w:r>
+          </w:p>
+        </w:tc>
+        <w:tc>
+          <w:tcPr>
+            <w:tcW w:w="6877" w:type="dxa"/>
+          </w:tcPr>
+          <w:p>
+            <w:r>
+              <w:t>(4177, 10)</w:t>
+            </w:r>
+          </w:p>
+        </w:tc>
+      </w:tr>
+      <w:tr>
+        <w:tc>
+          <w:tcPr>
+            <w:tcW w:w="2972" w:type="dxa"/>
+          </w:tcPr>
+          <w:p>
+            <w:r>
+              <w:t>bank</w:t>
+            </w:r>
+          </w:p>
+        </w:tc>
+        <w:tc>
+          <w:tcPr>
+            <w:tcW w:w="6877" w:type="dxa"/>
+          </w:tcPr>
+          <w:p>
+            <w:r>
+              <w:t>(4521, 18)</w:t>
+            </w:r>
+          </w:p>
+        </w:tc>
+      </w:tr>
+      <w:tr>
+        <w:tc>
+          <w:tcPr>
+            <w:tcW w:w="2972" w:type="dxa"/>
+          </w:tcPr>
+          <w:p>
+            <w:r>
+              <w:t>car</w:t>
+            </w:r>
+          </w:p>
+        </w:tc>
+        <w:tc>
+          <w:tcPr>
+            <w:tcW w:w="6877" w:type="dxa"/>
+          </w:tcPr>
+          <w:p>
+            <w:r>
+              <w:t>(1728, 8)</w:t>
+            </w:r>
+          </w:p>
+        </w:tc>
+      </w:tr>
+      <w:tr>
+        <w:tc>
+          <w:tcPr>
+            <w:tcW w:w="2972" w:type="dxa"/>
+          </w:tcPr>
+          <w:p>
+            <w:r>
+              <w:t>dermatology</w:t>
+            </w:r>
+          </w:p>
+        </w:tc>
+        <w:tc>
+          <w:tcPr>
+            <w:tcW w:w="6877" w:type="dxa"/>
+          </w:tcPr>
+          <w:p>
+            <w:r>
+              <w:t>(366, 36)</w:t>
+            </w:r>
+          </w:p>
+        </w:tc>
+      </w:tr>
+      <w:tr>
+        <w:tc>
+          <w:tcPr>
+            <w:tcW w:w="2972" w:type="dxa"/>
+          </w:tcPr>
+          <w:p>
+            <w:r>
+              <w:t>echocardiogram</w:t>
+            </w:r>
+          </w:p>
+        </w:tc>
+        <w:tc>
+          <w:tcPr>
+            <w:tcW w:w="6877" w:type="dxa"/>
+          </w:tcPr>
+          <w:p>
+            <w:r>
+              <w:t>(131, 12)</w:t>
+            </w:r>
+          </w:p>
+        </w:tc>
+      </w:tr>
+      <w:tr>
+        <w:tc>
+          <w:tcPr>
+            <w:tcW w:w="2972" w:type="dxa"/>
+          </w:tcPr>
+          <w:p>
+            <w:r>
+              <w:t>glass</w:t>
+            </w:r>
+          </w:p>
+        </w:tc>
+        <w:tc>
+          <w:tcPr>
+            <w:tcW w:w="6877" w:type="dxa"/>
+          </w:tcPr>
+          <w:p>
+            <w:r>
+              <w:t>(214, 11)</w:t>
+            </w:r>
+          </w:p>
+        </w:tc>
+      </w:tr>
+      <w:tr>
+        <w:tc>
+          <w:tcPr>
+            <w:tcW w:w="2972" w:type="dxa"/>
+          </w:tcPr>
+          <w:p>
+            <w:r>
+              <w:t>parkinsons</w:t>
+            </w:r>
+          </w:p>
+        </w:tc>
+        <w:tc>
+          <w:tcPr>
+            <w:tcW w:w="6877" w:type="dxa"/>
+          </w:tcPr>
+          <w:p>
+            <w:r>
+              <w:t>(195, 24)</w:t>
+            </w:r>
+          </w:p>
+        </w:tc>
+      </w:tr>
+      <w:tr>
+        <w:tc>
+          <w:tcPr>
+            <w:tcW w:w="2972" w:type="dxa"/>
+          </w:tcPr>
+          <w:p>
+            <w:r>
+              <w:t>seeds</w:t>
+            </w:r>
+          </w:p>
+        </w:tc>
+        <w:tc>
+          <w:tcPr>
+            <w:tcW w:w="6877" w:type="dxa"/>
+          </w:tcPr>
+          <w:p>
+            <w:r>
+              <w:t>(210, 9)</w:t>
+            </w:r>
+          </w:p>
+        </w:tc>
+      </w:tr>
+      <w:tr>
+        <w:tc>
+          <w:tcPr>
+            <w:tcW w:w="2972" w:type="dxa"/>
+          </w:tcPr>
+          <w:p>
+            <w:r>
+              <w:t>titanic</w:t>
+            </w:r>
+          </w:p>
+        </w:tc>
+        <w:tc>
+          <w:tcPr>
+            <w:tcW w:w="6877" w:type="dxa"/>
+          </w:tcPr>
+          <w:p>
+            <w:r>
+              <w:t>(2201, 5)</w:t>
+            </w:r>
+          </w:p>
+        </w:tc>
+      </w:tr>
+      <w:tr>
+        <w:tc>
+          <w:tcPr>
+            <w:tcW w:w="2972" w:type="dxa"/>
+          </w:tcPr>
+          <w:p>
+            <w:r>
+              <w:t>wine</w:t>
+            </w:r>
+          </w:p>
+        </w:tc>
+        <w:tc>
+          <w:tcPr>
+            <w:tcW w:w="6877" w:type="dxa"/>
+          </w:tcPr>
+          <w:p>
+            <w:r>
+              <w:t>(178, 15)</w:t>
+            </w:r>
+          </w:p>
+        </w:tc>
+      </w:tr>
+    </w:tbl>
+    <w:p>
+      <w:pPr>
+        <w:rPr>
+          <w:rFonts w:ascii="Arial" w:hAnsi="Arial" w:cs="Arial"/>
+          <w:color w:val="000000"/>
+          <w:sz w:val="23"/>
+          <w:szCs w:val="23"/>
+        </w:rPr>
+      </w:pPr>
+      <w:r>
+        <w:rPr>
+          <w:sz w:val="23"/>
+          <w:szCs w:val="23"/>
+        </w:rPr>
+        <w:br w:type="page"/>
+      </w:r>
+    </w:p>
+    <w:p>
+      <w:pPr>
+        <w:pStyle w:val="Heading1"/>
+      </w:pPr>
+      <w:r>
+        <w:lastRenderedPageBreak/>
+        <w:t>Question 2</w:t>
+      </w:r>
+    </w:p>
+    <w:p>
+      <w:pPr>
         <w:pStyle w:val="Default"/>
         <w:spacing w:after="20"/>
         <w:rPr>
-          <w:sz w:val="23"/>
-          <w:szCs w:val="23"/>
-        </w:rPr>
-      </w:pPr>
-      <w:r>
-        <w:rPr>
-          <w:sz w:val="23"/>
-          <w:szCs w:val="23"/>
-        </w:rPr>
-        <w:t>1. Effect of direct links from the input layer to the output layer (</w:t>
-      </w:r>
-      <w:proofErr w:type="gramStart"/>
-      <w:r>
-        <w:rPr>
-          <w:sz w:val="23"/>
-          <w:szCs w:val="23"/>
-        </w:rPr>
-        <w:t>i.e.</w:t>
-      </w:r>
-      <w:proofErr w:type="gramEnd"/>
-      <w:r>
-        <w:rPr>
-          <w:sz w:val="23"/>
-          <w:szCs w:val="23"/>
-        </w:rPr>
-        <w:t xml:space="preserve"> with and without) </w:t>
+          <w:b/>
+          <w:bCs/>
+          <w:sz w:val="23"/>
+          <w:szCs w:val="23"/>
+        </w:rPr>
+      </w:pPr>
+      <w:r>
+        <w:rPr>
+          <w:b/>
+          <w:bCs/>
+          <w:sz w:val="23"/>
+          <w:szCs w:val="23"/>
+        </w:rPr>
+        <w:t>Do p</w:t>
+      </w:r>
+      <w:r>
+        <w:rPr>
+          <w:b/>
+          <w:bCs/>
+          <w:sz w:val="23"/>
+          <w:szCs w:val="23"/>
+        </w:rPr>
+        <w:t>erformance comparisons of 2 activation functions: one from “</w:t>
+      </w:r>
+      <w:proofErr w:type="spellStart"/>
+      <w:r>
+        <w:rPr>
+          <w:b/>
+          <w:bCs/>
+          <w:sz w:val="23"/>
+          <w:szCs w:val="23"/>
+        </w:rPr>
+        <w:t>relu</w:t>
+      </w:r>
+      <w:proofErr w:type="spellEnd"/>
+      <w:r>
+        <w:rPr>
+          <w:b/>
+          <w:bCs/>
+          <w:sz w:val="23"/>
+          <w:szCs w:val="23"/>
+        </w:rPr>
+        <w:t xml:space="preserve">, sigmoid, </w:t>
+      </w:r>
+      <w:proofErr w:type="spellStart"/>
+      <w:r>
+        <w:rPr>
+          <w:b/>
+          <w:bCs/>
+          <w:sz w:val="23"/>
+          <w:szCs w:val="23"/>
+        </w:rPr>
+        <w:t>radbas</w:t>
+      </w:r>
+      <w:proofErr w:type="spellEnd"/>
+      <w:r>
+        <w:rPr>
+          <w:b/>
+          <w:bCs/>
+          <w:sz w:val="23"/>
+          <w:szCs w:val="23"/>
+        </w:rPr>
+        <w:t>, sine” and one from “</w:t>
+      </w:r>
+      <w:proofErr w:type="spellStart"/>
+      <w:r>
+        <w:rPr>
+          <w:b/>
+          <w:bCs/>
+          <w:sz w:val="23"/>
+          <w:szCs w:val="23"/>
+        </w:rPr>
+        <w:t>hardlim</w:t>
+      </w:r>
+      <w:proofErr w:type="spellEnd"/>
+      <w:r>
+        <w:rPr>
+          <w:b/>
+          <w:bCs/>
+          <w:sz w:val="23"/>
+          <w:szCs w:val="23"/>
+        </w:rPr>
+        <w:t xml:space="preserve">, </w:t>
+      </w:r>
+      <w:proofErr w:type="spellStart"/>
+      <w:r>
+        <w:rPr>
+          <w:b/>
+          <w:bCs/>
+          <w:sz w:val="23"/>
+          <w:szCs w:val="23"/>
+        </w:rPr>
+        <w:t>tribas</w:t>
+      </w:r>
+      <w:proofErr w:type="spellEnd"/>
+      <w:r>
+        <w:rPr>
+          <w:b/>
+          <w:bCs/>
+          <w:sz w:val="23"/>
+          <w:szCs w:val="23"/>
+        </w:rPr>
+        <w:t>”</w:t>
+      </w:r>
+      <w:r>
+        <w:rPr>
+          <w:b/>
+          <w:bCs/>
+          <w:sz w:val="23"/>
+          <w:szCs w:val="23"/>
+        </w:rPr>
+        <w:t>.</w:t>
+      </w:r>
+    </w:p>
+    <w:p>
+      <w:pPr>
+        <w:rPr>
+          <w:rFonts w:ascii="Arial" w:hAnsi="Arial" w:cs="Arial"/>
+          <w:color w:val="000000"/>
+          <w:sz w:val="23"/>
+          <w:szCs w:val="23"/>
+        </w:rPr>
+      </w:pPr>
+      <w:r>
+        <w:rPr>
+          <w:sz w:val="23"/>
+          <w:szCs w:val="23"/>
+        </w:rPr>
+        <w:br w:type="page"/>
+      </w:r>
+    </w:p>
+    <w:p>
+      <w:pPr>
+        <w:pStyle w:val="Heading1"/>
+      </w:pPr>
+      <w:r>
+        <w:lastRenderedPageBreak/>
+        <w:t>Question 3</w:t>
       </w:r>
     </w:p>
     <w:p>
       <w:pPr>
         <w:pStyle w:val="Default"/>
-        <w:spacing w:after="20"/>
-        <w:rPr>
-          <w:sz w:val="23"/>
-          <w:szCs w:val="23"/>
-        </w:rPr>
-      </w:pPr>
-      <w:r>
-        <w:rPr>
-          <w:sz w:val="23"/>
-          <w:szCs w:val="23"/>
-        </w:rPr>
-        <w:t>2. Performance comparisons of 2 activation functions: one from “</w:t>
-      </w:r>
-      <w:proofErr w:type="spellStart"/>
-      <w:r>
-        <w:rPr>
-          <w:sz w:val="23"/>
-          <w:szCs w:val="23"/>
-        </w:rPr>
-        <w:t>relu</w:t>
-      </w:r>
-      <w:proofErr w:type="spellEnd"/>
-      <w:r>
-        <w:rPr>
-          <w:sz w:val="23"/>
-          <w:szCs w:val="23"/>
-        </w:rPr>
-        <w:t xml:space="preserve">, sigmoid, </w:t>
-      </w:r>
-      <w:proofErr w:type="spellStart"/>
-      <w:r>
-        <w:rPr>
-          <w:sz w:val="23"/>
-          <w:szCs w:val="23"/>
-        </w:rPr>
-        <w:t>radbas</w:t>
-      </w:r>
-      <w:proofErr w:type="spellEnd"/>
-      <w:r>
-        <w:rPr>
-          <w:sz w:val="23"/>
-          <w:szCs w:val="23"/>
-        </w:rPr>
-        <w:t>, sine” and one from “</w:t>
-      </w:r>
-      <w:proofErr w:type="spellStart"/>
-      <w:r>
-        <w:rPr>
-          <w:sz w:val="23"/>
-          <w:szCs w:val="23"/>
-        </w:rPr>
-        <w:t>hardlim</w:t>
-      </w:r>
-      <w:proofErr w:type="spellEnd"/>
-      <w:r>
-        <w:rPr>
-          <w:sz w:val="23"/>
-          <w:szCs w:val="23"/>
-        </w:rPr>
-        <w:t xml:space="preserve">, </w:t>
-      </w:r>
-      <w:proofErr w:type="spellStart"/>
-      <w:r>
-        <w:rPr>
-          <w:sz w:val="23"/>
-          <w:szCs w:val="23"/>
-        </w:rPr>
-        <w:t>tribas</w:t>
-      </w:r>
-      <w:proofErr w:type="spellEnd"/>
-      <w:r>
-        <w:rPr>
-          <w:sz w:val="23"/>
-          <w:szCs w:val="23"/>
-        </w:rPr>
-        <w:t xml:space="preserve">” </w:t>
-      </w:r>
-    </w:p>
-    <w:p>
-      <w:pPr>
-        <w:pStyle w:val="Default"/>
-        <w:rPr>
-          <w:sz w:val="23"/>
-          <w:szCs w:val="23"/>
-        </w:rPr>
-      </w:pPr>
-      <w:r>
-        <w:rPr>
-          <w:sz w:val="23"/>
-          <w:szCs w:val="23"/>
-        </w:rPr>
-        <w:t xml:space="preserve">3. Performance of Moore-Penrose pseudoinverse and ridge regression (or regularized least square solutions) for the computation of the output weights. </w:t>
+        <w:rPr>
+          <w:b/>
+          <w:bCs/>
+          <w:sz w:val="23"/>
+          <w:szCs w:val="23"/>
+        </w:rPr>
+      </w:pPr>
+      <w:r>
+        <w:rPr>
+          <w:b/>
+          <w:bCs/>
+          <w:sz w:val="23"/>
+          <w:szCs w:val="23"/>
+        </w:rPr>
+        <w:t>Compare the p</w:t>
+      </w:r>
+      <w:r>
+        <w:rPr>
+          <w:b/>
+          <w:bCs/>
+          <w:sz w:val="23"/>
+          <w:szCs w:val="23"/>
+        </w:rPr>
+        <w:t xml:space="preserve">erformance of Moore-Penrose pseudoinverse and ridge regression (or regularized least square solutions) for the computation of the output weights. </w:t>
       </w:r>
     </w:p>
     <w:p/>
@@ -141,6 +964,103 @@
     </w:sectPr>
   </w:body>
 </w:document>
+</file>
+
+<file path=word/numbering.xml><?xml version="1.0" encoding="utf-8"?>
+<w:numbering xmlns:wpc="http://schemas.microsoft.com/office/word/2010/wordprocessingCanvas" xmlns:cx="http://schemas.microsoft.com/office/drawing/2014/chartex" xmlns:cx1="http://schemas.microsoft.com/office/drawing/2015/9/8/chartex" xmlns:cx2="http://schemas.microsoft.com/office/drawing/2015/10/21/chartex" xmlns:cx3="http://schemas.microsoft.com/office/drawing/2016/5/9/chartex" xmlns:cx4="http://schemas.microsoft.com/office/drawing/2016/5/10/chartex" xmlns:cx5="http://schemas.microsoft.com/office/drawing/2016/5/11/chartex" xmlns:cx6="http://schemas.microsoft.com/office/drawing/2016/5/12/chartex" xmlns:cx7="http://schemas.microsoft.com/office/drawing/2016/5/13/chartex" xmlns:cx8="http://schemas.microsoft.com/office/drawing/2016/5/14/chartex" xmlns:mc="http://schemas.openxmlformats.org/markup-compatibility/2006" xmlns:aink="http://schemas.microsoft.com/office/drawing/2016/ink" xmlns:am3d="http://schemas.microsoft.com/office/drawing/2017/model3d" xmlns:o="urn:schemas-microsoft-com:office:office" xmlns:r="http://schemas.openxmlformats.org/officeDocument/2006/relationships" xmlns:m="http://schemas.openxmlformats.org/officeDocument/2006/math" xmlns:v="urn:schemas-microsoft-com:vml" xmlns:wp14="http://schemas.microsoft.com/office/word/2010/wordprocessingDrawing" xmlns:wp="http://schemas.openxmlformats.org/drawingml/2006/wordprocessingDrawing" xmlns:w10="urn:schemas-microsoft-com:office:word" xmlns:w="http://schemas.openxmlformats.org/wordprocessingml/2006/main" xmlns:w14="http://schemas.microsoft.com/office/word/2010/wordml" xmlns:w15="http://schemas.microsoft.com/office/word/2012/wordml" xmlns:w16cex="http://schemas.microsoft.com/office/word/2018/wordml/cex" xmlns:w16cid="http://schemas.microsoft.com/office/word/2016/wordml/cid" xmlns:w16="http://schemas.microsoft.com/office/word/2018/wordml" xmlns:w16sdtdh="http://schemas.microsoft.com/office/word/2020/wordml/sdtdatahash" xmlns:w16se="http://schemas.microsoft.com/office/word/2015/wordml/symex" xmlns:wpg="http://schemas.microsoft.com/office/word/2010/wordprocessingGroup" xmlns:wpi="http://schemas.microsoft.com/office/word/2010/wordprocessingInk" xmlns:wne="http://schemas.microsoft.com/office/word/2006/wordml" xmlns:wps="http://schemas.microsoft.com/office/word/2010/wordprocessingShape" mc:Ignorable="w14 w15 w16se w16cid w16 w16cex w16sdtdh wp14">
+  <w:abstractNum w:abstractNumId="0" w15:restartNumberingAfterBreak="0">
+    <w:nsid w:val="5C9D38CB"/>
+    <w:multiLevelType w:val="hybridMultilevel"/>
+    <w:tmpl w:val="741A870A"/>
+    <w:lvl w:ilvl="0" w:tplc="4809000F">
+      <w:start w:val="1"/>
+      <w:numFmt w:val="decimal"/>
+      <w:lvlText w:val="%1."/>
+      <w:lvlJc w:val="left"/>
+      <w:pPr>
+        <w:ind w:left="720" w:hanging="360"/>
+      </w:pPr>
+      <w:rPr>
+        <w:rFonts w:hint="default"/>
+      </w:rPr>
+    </w:lvl>
+    <w:lvl w:ilvl="1" w:tplc="48090019">
+      <w:start w:val="1"/>
+      <w:numFmt w:val="lowerLetter"/>
+      <w:lvlText w:val="%2."/>
+      <w:lvlJc w:val="left"/>
+      <w:pPr>
+        <w:ind w:left="1440" w:hanging="360"/>
+      </w:pPr>
+    </w:lvl>
+    <w:lvl w:ilvl="2" w:tplc="4809001B" w:tentative="1">
+      <w:start w:val="1"/>
+      <w:numFmt w:val="lowerRoman"/>
+      <w:lvlText w:val="%3."/>
+      <w:lvlJc w:val="right"/>
+      <w:pPr>
+        <w:ind w:left="2160" w:hanging="180"/>
+      </w:pPr>
+    </w:lvl>
+    <w:lvl w:ilvl="3" w:tplc="4809000F" w:tentative="1">
+      <w:start w:val="1"/>
+      <w:numFmt w:val="decimal"/>
+      <w:lvlText w:val="%4."/>
+      <w:lvlJc w:val="left"/>
+      <w:pPr>
+        <w:ind w:left="2880" w:hanging="360"/>
+      </w:pPr>
+    </w:lvl>
+    <w:lvl w:ilvl="4" w:tplc="48090019" w:tentative="1">
+      <w:start w:val="1"/>
+      <w:numFmt w:val="lowerLetter"/>
+      <w:lvlText w:val="%5."/>
+      <w:lvlJc w:val="left"/>
+      <w:pPr>
+        <w:ind w:left="3600" w:hanging="360"/>
+      </w:pPr>
+    </w:lvl>
+    <w:lvl w:ilvl="5" w:tplc="4809001B" w:tentative="1">
+      <w:start w:val="1"/>
+      <w:numFmt w:val="lowerRoman"/>
+      <w:lvlText w:val="%6."/>
+      <w:lvlJc w:val="right"/>
+      <w:pPr>
+        <w:ind w:left="4320" w:hanging="180"/>
+      </w:pPr>
+    </w:lvl>
+    <w:lvl w:ilvl="6" w:tplc="4809000F" w:tentative="1">
+      <w:start w:val="1"/>
+      <w:numFmt w:val="decimal"/>
+      <w:lvlText w:val="%7."/>
+      <w:lvlJc w:val="left"/>
+      <w:pPr>
+        <w:ind w:left="5040" w:hanging="360"/>
+      </w:pPr>
+    </w:lvl>
+    <w:lvl w:ilvl="7" w:tplc="48090019" w:tentative="1">
+      <w:start w:val="1"/>
+      <w:numFmt w:val="lowerLetter"/>
+      <w:lvlText w:val="%8."/>
+      <w:lvlJc w:val="left"/>
+      <w:pPr>
+        <w:ind w:left="5760" w:hanging="360"/>
+      </w:pPr>
+    </w:lvl>
+    <w:lvl w:ilvl="8" w:tplc="4809001B" w:tentative="1">
+      <w:start w:val="1"/>
+      <w:numFmt w:val="lowerRoman"/>
+      <w:lvlText w:val="%9."/>
+      <w:lvlJc w:val="right"/>
+      <w:pPr>
+        <w:ind w:left="6480" w:hanging="180"/>
+      </w:pPr>
+    </w:lvl>
+  </w:abstractNum>
+  <w:num w:numId="1">
+    <w:abstractNumId w:val="0"/>
+  </w:num>
+</w:numbering>
 </file>
 
 <file path=word/styles.xml><?xml version="1.0" encoding="utf-8"?>
@@ -542,6 +1462,49 @@
     <w:name w:val="Normal"/>
     <w:qFormat/>
   </w:style>
+  <w:style w:type="paragraph" w:styleId="Heading1">
+    <w:name w:val="heading 1"/>
+    <w:basedOn w:val="Normal"/>
+    <w:link w:val="Heading1Char"/>
+    <w:uiPriority w:val="9"/>
+    <w:qFormat/>
+    <w:rsid w:val="001F7879"/>
+    <w:pPr>
+      <w:spacing w:before="100" w:beforeAutospacing="1" w:after="100" w:afterAutospacing="1" w:line="240" w:lineRule="auto"/>
+      <w:outlineLvl w:val="0"/>
+    </w:pPr>
+    <w:rPr>
+      <w:rFonts w:ascii="Times New Roman" w:eastAsia="Times New Roman" w:hAnsi="Times New Roman" w:cs="Times New Roman"/>
+      <w:b/>
+      <w:bCs/>
+      <w:kern w:val="36"/>
+      <w:sz w:val="48"/>
+      <w:szCs w:val="48"/>
+      <w:lang w:eastAsia="en-SG"/>
+    </w:rPr>
+  </w:style>
+  <w:style w:type="paragraph" w:styleId="Heading2">
+    <w:name w:val="heading 2"/>
+    <w:basedOn w:val="Normal"/>
+    <w:next w:val="Normal"/>
+    <w:link w:val="Heading2Char"/>
+    <w:uiPriority w:val="9"/>
+    <w:unhideWhenUsed/>
+    <w:qFormat/>
+    <w:rsid w:val="00E07A83"/>
+    <w:pPr>
+      <w:keepNext/>
+      <w:keepLines/>
+      <w:spacing w:before="40" w:after="0"/>
+      <w:outlineLvl w:val="1"/>
+    </w:pPr>
+    <w:rPr>
+      <w:rFonts w:asciiTheme="majorHAnsi" w:eastAsiaTheme="majorEastAsia" w:hAnsiTheme="majorHAnsi" w:cstheme="majorBidi"/>
+      <w:color w:val="2F5496" w:themeColor="accent1" w:themeShade="BF"/>
+      <w:sz w:val="26"/>
+      <w:szCs w:val="26"/>
+    </w:rPr>
+  </w:style>
   <w:style w:type="character" w:default="1" w:styleId="DefaultParagraphFont">
     <w:name w:val="Default Paragraph Font"/>
     <w:uiPriority w:val="1"/>
@@ -584,6 +1547,82 @@
       <w:sz w:val="24"/>
       <w:szCs w:val="24"/>
     </w:rPr>
+  </w:style>
+  <w:style w:type="character" w:customStyle="1" w:styleId="Heading1Char">
+    <w:name w:val="Heading 1 Char"/>
+    <w:basedOn w:val="DefaultParagraphFont"/>
+    <w:link w:val="Heading1"/>
+    <w:uiPriority w:val="9"/>
+    <w:rsid w:val="001F7879"/>
+    <w:rPr>
+      <w:rFonts w:ascii="Times New Roman" w:eastAsia="Times New Roman" w:hAnsi="Times New Roman" w:cs="Times New Roman"/>
+      <w:b/>
+      <w:bCs/>
+      <w:kern w:val="36"/>
+      <w:sz w:val="48"/>
+      <w:szCs w:val="48"/>
+      <w:lang w:eastAsia="en-SG"/>
+    </w:rPr>
+  </w:style>
+  <w:style w:type="paragraph" w:styleId="NormalWeb">
+    <w:name w:val="Normal (Web)"/>
+    <w:basedOn w:val="Normal"/>
+    <w:uiPriority w:val="99"/>
+    <w:semiHidden/>
+    <w:unhideWhenUsed/>
+    <w:rsid w:val="001F7879"/>
+    <w:pPr>
+      <w:spacing w:before="100" w:beforeAutospacing="1" w:after="100" w:afterAutospacing="1" w:line="240" w:lineRule="auto"/>
+    </w:pPr>
+    <w:rPr>
+      <w:rFonts w:ascii="Times New Roman" w:eastAsia="Times New Roman" w:hAnsi="Times New Roman" w:cs="Times New Roman"/>
+      <w:sz w:val="24"/>
+      <w:szCs w:val="24"/>
+      <w:lang w:eastAsia="en-SG"/>
+    </w:rPr>
+  </w:style>
+  <w:style w:type="character" w:customStyle="1" w:styleId="Heading2Char">
+    <w:name w:val="Heading 2 Char"/>
+    <w:basedOn w:val="DefaultParagraphFont"/>
+    <w:link w:val="Heading2"/>
+    <w:uiPriority w:val="9"/>
+    <w:rsid w:val="00E07A83"/>
+    <w:rPr>
+      <w:rFonts w:asciiTheme="majorHAnsi" w:eastAsiaTheme="majorEastAsia" w:hAnsiTheme="majorHAnsi" w:cstheme="majorBidi"/>
+      <w:color w:val="2F5496" w:themeColor="accent1" w:themeShade="BF"/>
+      <w:sz w:val="26"/>
+      <w:szCs w:val="26"/>
+    </w:rPr>
+  </w:style>
+  <w:style w:type="paragraph" w:styleId="ListParagraph">
+    <w:name w:val="List Paragraph"/>
+    <w:basedOn w:val="Normal"/>
+    <w:uiPriority w:val="34"/>
+    <w:qFormat/>
+    <w:rsid w:val="00C617EB"/>
+    <w:pPr>
+      <w:ind w:left="720"/>
+      <w:contextualSpacing/>
+    </w:pPr>
+  </w:style>
+  <w:style w:type="table" w:styleId="TableGrid">
+    <w:name w:val="Table Grid"/>
+    <w:basedOn w:val="TableNormal"/>
+    <w:uiPriority w:val="39"/>
+    <w:rsid w:val="00780872"/>
+    <w:pPr>
+      <w:spacing w:after="0" w:line="240" w:lineRule="auto"/>
+    </w:pPr>
+    <w:tblPr>
+      <w:tblBorders>
+        <w:top w:val="single" w:sz="4" w:space="0" w:color="auto"/>
+        <w:left w:val="single" w:sz="4" w:space="0" w:color="auto"/>
+        <w:bottom w:val="single" w:sz="4" w:space="0" w:color="auto"/>
+        <w:right w:val="single" w:sz="4" w:space="0" w:color="auto"/>
+        <w:insideH w:val="single" w:sz="4" w:space="0" w:color="auto"/>
+        <w:insideV w:val="single" w:sz="4" w:space="0" w:color="auto"/>
+      </w:tblBorders>
+    </w:tblPr>
   </w:style>
 </w:styles>
 </file>

</xml_diff>